<commit_message>
Revisión formal del documento
</commit_message>
<xml_diff>
--- a/Docs/02-Planificacion/BLMP_Instructivo de Seteo del Entorno.docx
+++ b/Docs/02-Planificacion/BLMP_Instructivo de Seteo del Entorno.docx
@@ -754,7 +754,7 @@
           <w:noProof/>
           <w:sz w:val="20"/>
         </w:rPr>
-        <w:t>29/05/2011 17:57:00</w:t>
+        <w:t>29/05/2011 06:09:00 p.m.</w:t>
       </w:r>
       <w:r>
         <w:rPr>
@@ -1016,7 +1016,31 @@
                 <w:sz w:val="16"/>
                 <w:lang w:val="es-AR"/>
               </w:rPr>
-              <w:t>03/04/2011</w:t>
+              <w:t>29</w:t>
+            </w:r>
+            <w:r>
+              <w:rPr>
+                <w:rFonts w:ascii="Arial" w:hAnsi="Arial"/>
+                <w:sz w:val="16"/>
+                <w:lang w:val="es-AR"/>
+              </w:rPr>
+              <w:t>/0</w:t>
+            </w:r>
+            <w:r>
+              <w:rPr>
+                <w:rFonts w:ascii="Arial" w:hAnsi="Arial"/>
+                <w:sz w:val="16"/>
+                <w:lang w:val="es-AR"/>
+              </w:rPr>
+              <w:t>5</w:t>
+            </w:r>
+            <w:r>
+              <w:rPr>
+                <w:rFonts w:ascii="Arial" w:hAnsi="Arial"/>
+                <w:sz w:val="16"/>
+                <w:lang w:val="es-AR"/>
+              </w:rPr>
+              <w:t>/2011</w:t>
             </w:r>
           </w:p>
         </w:tc>
@@ -1090,9 +1114,35 @@
                 <w:sz w:val="16"/>
                 <w:lang w:val="es-AR"/>
               </w:rPr>
-              <w:t>Belén Bazán</w:t>
-            </w:r>
+              <w:t xml:space="preserve">Laura </w:t>
+            </w:r>
+            <w:proofErr w:type="spellStart"/>
+            <w:r>
+              <w:rPr>
+                <w:rFonts w:ascii="Arial" w:hAnsi="Arial"/>
+                <w:sz w:val="16"/>
+                <w:lang w:val="es-AR"/>
+              </w:rPr>
+              <w:t>Pastorino</w:t>
+            </w:r>
+            <w:proofErr w:type="spellEnd"/>
           </w:p>
+        </w:tc>
+      </w:tr>
+      <w:tr>
+        <w:trPr>
+          <w:trHeight w:val="144"/>
+        </w:trPr>
+        <w:tc>
+          <w:tcPr>
+            <w:tcW w:w="843" w:type="pct"/>
+            <w:tcBorders>
+              <w:top w:val="single" w:sz="4" w:space="0" w:color="auto"/>
+              <w:left w:val="single" w:sz="4" w:space="0" w:color="auto"/>
+              <w:bottom w:val="single" w:sz="4" w:space="0" w:color="auto"/>
+              <w:right w:val="single" w:sz="4" w:space="0" w:color="auto"/>
+            </w:tcBorders>
+          </w:tcPr>
           <w:p>
             <w:pPr>
               <w:pStyle w:val="CellBodyCentre"/>
@@ -1110,8 +1160,111 @@
                 <w:sz w:val="16"/>
                 <w:lang w:val="es-AR"/>
               </w:rPr>
-              <w:t>Laura Pastorino</w:t>
-            </w:r>
+              <w:t>1.1.0</w:t>
+            </w:r>
+          </w:p>
+        </w:tc>
+        <w:tc>
+          <w:tcPr>
+            <w:tcW w:w="911" w:type="pct"/>
+            <w:tcBorders>
+              <w:top w:val="single" w:sz="4" w:space="0" w:color="auto"/>
+              <w:left w:val="single" w:sz="4" w:space="0" w:color="auto"/>
+              <w:bottom w:val="single" w:sz="4" w:space="0" w:color="auto"/>
+              <w:right w:val="single" w:sz="4" w:space="0" w:color="auto"/>
+            </w:tcBorders>
+          </w:tcPr>
+          <w:p>
+            <w:pPr>
+              <w:pStyle w:val="CellBodyCentre"/>
+              <w:spacing w:before="20" w:after="20"/>
+              <w:ind w:firstLine="0"/>
+              <w:rPr>
+                <w:rFonts w:ascii="Arial" w:hAnsi="Arial"/>
+                <w:sz w:val="16"/>
+                <w:lang w:val="es-AR"/>
+              </w:rPr>
+            </w:pPr>
+            <w:r>
+              <w:rPr>
+                <w:rFonts w:ascii="Arial" w:hAnsi="Arial"/>
+                <w:sz w:val="16"/>
+                <w:lang w:val="es-AR"/>
+              </w:rPr>
+              <w:t>05/06/2011</w:t>
+            </w:r>
+          </w:p>
+        </w:tc>
+        <w:tc>
+          <w:tcPr>
+            <w:tcW w:w="2225" w:type="pct"/>
+            <w:tcBorders>
+              <w:top w:val="single" w:sz="4" w:space="0" w:color="auto"/>
+              <w:left w:val="single" w:sz="4" w:space="0" w:color="auto"/>
+              <w:bottom w:val="single" w:sz="4" w:space="0" w:color="auto"/>
+              <w:right w:val="single" w:sz="4" w:space="0" w:color="auto"/>
+            </w:tcBorders>
+          </w:tcPr>
+          <w:p>
+            <w:pPr>
+              <w:pStyle w:val="CellBodyCentre"/>
+              <w:spacing w:before="20" w:after="20"/>
+              <w:ind w:firstLine="0"/>
+              <w:rPr>
+                <w:rFonts w:ascii="Arial" w:hAnsi="Arial"/>
+                <w:sz w:val="16"/>
+                <w:lang w:val="es-AR"/>
+              </w:rPr>
+            </w:pPr>
+            <w:r>
+              <w:rPr>
+                <w:rFonts w:ascii="Arial" w:hAnsi="Arial"/>
+                <w:sz w:val="16"/>
+                <w:lang w:val="es-AR"/>
+              </w:rPr>
+              <w:t>Revisión formal del documento</w:t>
+            </w:r>
+          </w:p>
+        </w:tc>
+        <w:tc>
+          <w:tcPr>
+            <w:tcW w:w="1021" w:type="pct"/>
+            <w:tcBorders>
+              <w:top w:val="single" w:sz="4" w:space="0" w:color="auto"/>
+              <w:left w:val="single" w:sz="4" w:space="0" w:color="auto"/>
+              <w:bottom w:val="single" w:sz="4" w:space="0" w:color="auto"/>
+              <w:right w:val="single" w:sz="4" w:space="0" w:color="auto"/>
+            </w:tcBorders>
+          </w:tcPr>
+          <w:p>
+            <w:pPr>
+              <w:pStyle w:val="CellBodyCentre"/>
+              <w:spacing w:before="20" w:after="20"/>
+              <w:ind w:firstLine="0"/>
+              <w:rPr>
+                <w:rFonts w:ascii="Arial" w:hAnsi="Arial"/>
+                <w:sz w:val="16"/>
+                <w:lang w:val="es-AR"/>
+              </w:rPr>
+            </w:pPr>
+            <w:r>
+              <w:rPr>
+                <w:rFonts w:ascii="Arial" w:hAnsi="Arial"/>
+                <w:sz w:val="16"/>
+                <w:lang w:val="es-AR"/>
+              </w:rPr>
+              <w:t xml:space="preserve">Pablo </w:t>
+            </w:r>
+            <w:proofErr w:type="spellStart"/>
+            <w:r>
+              <w:rPr>
+                <w:rFonts w:ascii="Arial" w:hAnsi="Arial"/>
+                <w:sz w:val="16"/>
+                <w:lang w:val="es-AR"/>
+              </w:rPr>
+              <w:t>Nicoliello</w:t>
+            </w:r>
+            <w:proofErr w:type="spellEnd"/>
           </w:p>
         </w:tc>
       </w:tr>
@@ -1120,6 +1273,8 @@
       <w:pPr>
         <w:pStyle w:val="TtulodeTDC"/>
       </w:pPr>
+      <w:bookmarkStart w:id="4" w:name="_GoBack"/>
+      <w:bookmarkEnd w:id="4"/>
     </w:p>
     <w:p>
       <w:pPr>
@@ -1184,7 +1339,7 @@
           <w:r>
             <w:fldChar w:fldCharType="separate"/>
           </w:r>
-          <w:hyperlink w:anchor="_Toc294455787" w:history="1">
+          <w:hyperlink w:anchor="_Toc295065890" w:history="1">
             <w:r>
               <w:rPr>
                 <w:rStyle w:val="Hipervnculo"/>
@@ -1204,7 +1359,7 @@
                 <w:rStyle w:val="Hipervnculo"/>
                 <w:noProof/>
               </w:rPr>
-              <w:t>Instructivo De Seteo Del Entorno</w:t>
+              <w:t>Instructivo de seteo del entorno</w:t>
             </w:r>
             <w:r>
               <w:rPr>
@@ -1225,7 +1380,7 @@
                 <w:noProof/>
                 <w:webHidden/>
               </w:rPr>
-              <w:instrText xml:space="preserve"> PAGEREF _Toc294455787 \h </w:instrText>
+              <w:instrText xml:space="preserve"> PAGEREF _Toc295065890 \h </w:instrText>
             </w:r>
             <w:r>
               <w:rPr>
@@ -1267,7 +1422,7 @@
               <w:noProof/>
             </w:rPr>
           </w:pPr>
-          <w:hyperlink w:anchor="_Toc294455788" w:history="1">
+          <w:hyperlink w:anchor="_Toc295065891" w:history="1">
             <w:r>
               <w:rPr>
                 <w:rStyle w:val="Hipervnculo"/>
@@ -1294,7 +1449,7 @@
                 <w:noProof/>
                 <w:webHidden/>
               </w:rPr>
-              <w:instrText xml:space="preserve"> PAGEREF _Toc294455788 \h </w:instrText>
+              <w:instrText xml:space="preserve"> PAGEREF _Toc295065891 \h </w:instrText>
             </w:r>
             <w:r>
               <w:rPr>
@@ -1336,7 +1491,7 @@
               <w:noProof/>
             </w:rPr>
           </w:pPr>
-          <w:hyperlink w:anchor="_Toc294455789" w:history="1">
+          <w:hyperlink w:anchor="_Toc295065892" w:history="1">
             <w:r>
               <w:rPr>
                 <w:rStyle w:val="Hipervnculo"/>
@@ -1363,7 +1518,7 @@
                 <w:noProof/>
                 <w:webHidden/>
               </w:rPr>
-              <w:instrText xml:space="preserve"> PAGEREF _Toc294455789 \h </w:instrText>
+              <w:instrText xml:space="preserve"> PAGEREF _Toc295065892 \h </w:instrText>
             </w:r>
             <w:r>
               <w:rPr>
@@ -1405,7 +1560,7 @@
               <w:noProof/>
             </w:rPr>
           </w:pPr>
-          <w:hyperlink w:anchor="_Toc294455790" w:history="1">
+          <w:hyperlink w:anchor="_Toc295065893" w:history="1">
             <w:r>
               <w:rPr>
                 <w:rStyle w:val="Hipervnculo"/>
@@ -1432,7 +1587,7 @@
                 <w:noProof/>
                 <w:webHidden/>
               </w:rPr>
-              <w:instrText xml:space="preserve"> PAGEREF _Toc294455790 \h </w:instrText>
+              <w:instrText xml:space="preserve"> PAGEREF _Toc295065893 \h </w:instrText>
             </w:r>
             <w:r>
               <w:rPr>
@@ -1474,7 +1629,7 @@
               <w:noProof/>
             </w:rPr>
           </w:pPr>
-          <w:hyperlink w:anchor="_Toc294455791" w:history="1">
+          <w:hyperlink w:anchor="_Toc295065894" w:history="1">
             <w:r>
               <w:rPr>
                 <w:rStyle w:val="Hipervnculo"/>
@@ -1501,7 +1656,7 @@
                 <w:noProof/>
                 <w:webHidden/>
               </w:rPr>
-              <w:instrText xml:space="preserve"> PAGEREF _Toc294455791 \h </w:instrText>
+              <w:instrText xml:space="preserve"> PAGEREF _Toc295065894 \h </w:instrText>
             </w:r>
             <w:r>
               <w:rPr>
@@ -1543,7 +1698,7 @@
               <w:noProof/>
             </w:rPr>
           </w:pPr>
-          <w:hyperlink w:anchor="_Toc294455792" w:history="1">
+          <w:hyperlink w:anchor="_Toc295065895" w:history="1">
             <w:r>
               <w:rPr>
                 <w:rStyle w:val="Hipervnculo"/>
@@ -1570,7 +1725,7 @@
                 <w:noProof/>
                 <w:webHidden/>
               </w:rPr>
-              <w:instrText xml:space="preserve"> PAGEREF _Toc294455792 \h </w:instrText>
+              <w:instrText xml:space="preserve"> PAGEREF _Toc295065895 \h </w:instrText>
             </w:r>
             <w:r>
               <w:rPr>
@@ -1612,7 +1767,7 @@
               <w:noProof/>
             </w:rPr>
           </w:pPr>
-          <w:hyperlink w:anchor="_Toc294455793" w:history="1">
+          <w:hyperlink w:anchor="_Toc295065896" w:history="1">
             <w:r>
               <w:rPr>
                 <w:rStyle w:val="Hipervnculo"/>
@@ -1639,7 +1794,7 @@
                 <w:noProof/>
                 <w:webHidden/>
               </w:rPr>
-              <w:instrText xml:space="preserve"> PAGEREF _Toc294455793 \h </w:instrText>
+              <w:instrText xml:space="preserve"> PAGEREF _Toc295065896 \h </w:instrText>
             </w:r>
             <w:r>
               <w:rPr>
@@ -1678,7 +1833,7 @@
               <w:noProof/>
             </w:rPr>
           </w:pPr>
-          <w:hyperlink w:anchor="_Toc294455794" w:history="1">
+          <w:hyperlink w:anchor="_Toc295065897" w:history="1">
             <w:r>
               <w:rPr>
                 <w:rStyle w:val="Hipervnculo"/>
@@ -1719,7 +1874,7 @@
                 <w:noProof/>
                 <w:webHidden/>
               </w:rPr>
-              <w:instrText xml:space="preserve"> PAGEREF _Toc294455794 \h </w:instrText>
+              <w:instrText xml:space="preserve"> PAGEREF _Toc295065897 \h </w:instrText>
             </w:r>
             <w:r>
               <w:rPr>
@@ -1761,7 +1916,7 @@
               <w:noProof/>
             </w:rPr>
           </w:pPr>
-          <w:hyperlink w:anchor="_Toc294455795" w:history="1">
+          <w:hyperlink w:anchor="_Toc295065898" w:history="1">
             <w:r>
               <w:rPr>
                 <w:rStyle w:val="Hipervnculo"/>
@@ -1788,7 +1943,7 @@
                 <w:noProof/>
                 <w:webHidden/>
               </w:rPr>
-              <w:instrText xml:space="preserve"> PAGEREF _Toc294455795 \h </w:instrText>
+              <w:instrText xml:space="preserve"> PAGEREF _Toc295065898 \h </w:instrText>
             </w:r>
             <w:r>
               <w:rPr>
@@ -1861,39 +2016,57 @@
           <w:numId w:val="1"/>
         </w:numPr>
       </w:pPr>
-      <w:bookmarkStart w:id="4" w:name="_Toc294455787"/>
+      <w:bookmarkStart w:id="5" w:name="_Toc295065890"/>
       <w:bookmarkEnd w:id="0"/>
       <w:bookmarkEnd w:id="1"/>
       <w:bookmarkEnd w:id="2"/>
       <w:bookmarkEnd w:id="3"/>
       <w:r>
         <w:lastRenderedPageBreak/>
-        <w:t xml:space="preserve">Instructivo De </w:t>
+        <w:t>Instructivo d</w:t>
+      </w:r>
+      <w:r>
+        <w:t xml:space="preserve">e </w:t>
       </w:r>
       <w:proofErr w:type="spellStart"/>
       <w:r>
-        <w:t>Seteo</w:t>
+        <w:t>s</w:t>
+      </w:r>
+      <w:r>
+        <w:t>eteo</w:t>
       </w:r>
       <w:proofErr w:type="spellEnd"/>
       <w:r>
-        <w:t xml:space="preserve"> Del Entorno</w:t>
-      </w:r>
-      <w:bookmarkEnd w:id="4"/>
+        <w:t xml:space="preserve"> </w:t>
+      </w:r>
+      <w:r>
+        <w:t>d</w:t>
+      </w:r>
+      <w:r>
+        <w:t xml:space="preserve">el </w:t>
+      </w:r>
+      <w:r>
+        <w:t>e</w:t>
+      </w:r>
+      <w:r>
+        <w:t>ntorno</w:t>
+      </w:r>
+      <w:bookmarkEnd w:id="5"/>
     </w:p>
     <w:p>
       <w:pPr>
         <w:pStyle w:val="Ttulo2"/>
       </w:pPr>
-      <w:bookmarkStart w:id="5" w:name="_Toc293831062"/>
-      <w:bookmarkStart w:id="6" w:name="_Toc293830975"/>
-      <w:bookmarkStart w:id="7" w:name="_Toc293830893"/>
-      <w:bookmarkStart w:id="8" w:name="_Toc293830720"/>
-      <w:bookmarkStart w:id="9" w:name="_Toc293830634"/>
-      <w:bookmarkStart w:id="10" w:name="_Toc294455788"/>
+      <w:bookmarkStart w:id="6" w:name="_Toc293831062"/>
+      <w:bookmarkStart w:id="7" w:name="_Toc293830975"/>
+      <w:bookmarkStart w:id="8" w:name="_Toc293830893"/>
+      <w:bookmarkStart w:id="9" w:name="_Toc293830720"/>
+      <w:bookmarkStart w:id="10" w:name="_Toc293830634"/>
+      <w:bookmarkStart w:id="11" w:name="_Toc295065891"/>
       <w:r>
         <w:t>Instalar Visual Studio 2010</w:t>
       </w:r>
-      <w:bookmarkEnd w:id="10"/>
+      <w:bookmarkEnd w:id="11"/>
       <w:r>
         <w:t xml:space="preserve"> </w:t>
       </w:r>
@@ -2004,12 +2177,12 @@
       <w:pPr>
         <w:pStyle w:val="Ttulo2"/>
       </w:pPr>
-      <w:bookmarkStart w:id="11" w:name="_Toc294455789"/>
+      <w:bookmarkStart w:id="12" w:name="_Toc295065892"/>
       <w:r>
         <w:lastRenderedPageBreak/>
         <w:t>Instalar SQL Server 2008 Express R2  con servicios avanzados</w:t>
       </w:r>
-      <w:bookmarkEnd w:id="11"/>
+      <w:bookmarkEnd w:id="12"/>
     </w:p>
     <w:p>
       <w:r>
@@ -2417,7 +2590,6 @@
         </w:numPr>
       </w:pPr>
       <w:r>
-        <w:lastRenderedPageBreak/>
         <w:t xml:space="preserve">SQL </w:t>
       </w:r>
       <w:proofErr w:type="spellStart"/>
@@ -2446,6 +2618,7 @@
         </w:numPr>
       </w:pPr>
       <w:r>
+        <w:lastRenderedPageBreak/>
         <w:t xml:space="preserve">Microsoft </w:t>
       </w:r>
       <w:proofErr w:type="spellStart"/>
@@ -2649,12 +2822,12 @@
       <w:pPr>
         <w:pStyle w:val="Ttulo3"/>
       </w:pPr>
-      <w:bookmarkStart w:id="12" w:name="_Toc294455790"/>
+      <w:bookmarkStart w:id="13" w:name="_Toc295065893"/>
       <w:r>
         <w:lastRenderedPageBreak/>
         <w:t>Conexión al Servidor de Base de Datos</w:t>
       </w:r>
-      <w:bookmarkEnd w:id="12"/>
+      <w:bookmarkEnd w:id="13"/>
     </w:p>
     <w:p>
       <w:pPr>
@@ -2839,7 +3012,7 @@
       <w:pPr>
         <w:pStyle w:val="Ttulo2"/>
       </w:pPr>
-      <w:bookmarkStart w:id="13" w:name="_Toc294455791"/>
+      <w:bookmarkStart w:id="14" w:name="_Toc295065894"/>
       <w:r>
         <w:lastRenderedPageBreak/>
         <w:t xml:space="preserve">Instalar </w:t>
@@ -2872,7 +3045,7 @@
       <w:r>
         <w:t>6.3.6</w:t>
       </w:r>
-      <w:bookmarkEnd w:id="13"/>
+      <w:bookmarkEnd w:id="14"/>
     </w:p>
     <w:p>
       <w:r>
@@ -3228,7 +3401,7 @@
       <w:r>
         <w:br w:type="page"/>
       </w:r>
-      <w:bookmarkStart w:id="14" w:name="_Toc294455792"/>
+      <w:bookmarkStart w:id="15" w:name="_Toc295065895"/>
       <w:r>
         <w:lastRenderedPageBreak/>
         <w:t xml:space="preserve">Instalar Enterprise </w:t>
@@ -3241,7 +3414,7 @@
       <w:r>
         <w:t xml:space="preserve"> 8.0</w:t>
       </w:r>
-      <w:bookmarkEnd w:id="14"/>
+      <w:bookmarkEnd w:id="15"/>
     </w:p>
     <w:p>
       <w:pPr>
@@ -3642,12 +3815,12 @@
       <w:r>
         <w:br w:type="page"/>
       </w:r>
-      <w:bookmarkStart w:id="15" w:name="_Toc294455793"/>
+      <w:bookmarkStart w:id="16" w:name="_Toc295065896"/>
       <w:r>
         <w:lastRenderedPageBreak/>
         <w:t>Conexión Al Servidor</w:t>
       </w:r>
-      <w:bookmarkEnd w:id="15"/>
+      <w:bookmarkEnd w:id="16"/>
     </w:p>
     <w:p>
       <w:pPr>
@@ -3943,7 +4116,7 @@
           <w:numId w:val="1"/>
         </w:numPr>
       </w:pPr>
-      <w:bookmarkStart w:id="16" w:name="_Toc294455794"/>
+      <w:bookmarkStart w:id="17" w:name="_Toc295065897"/>
       <w:r>
         <w:lastRenderedPageBreak/>
         <w:t xml:space="preserve">Instalar </w:t>
@@ -3952,7 +4125,7 @@
       <w:r>
         <w:t>TortoiseSVN</w:t>
       </w:r>
-      <w:bookmarkEnd w:id="16"/>
+      <w:bookmarkEnd w:id="17"/>
       <w:proofErr w:type="spellEnd"/>
     </w:p>
     <w:p>
@@ -4261,12 +4434,12 @@
       <w:pPr>
         <w:pStyle w:val="Ttulo2"/>
       </w:pPr>
-      <w:bookmarkStart w:id="17" w:name="_Toc294455795"/>
+      <w:bookmarkStart w:id="18" w:name="_Toc295065898"/>
       <w:r>
         <w:lastRenderedPageBreak/>
         <w:t>Configuración del Repositorio</w:t>
       </w:r>
-      <w:bookmarkEnd w:id="17"/>
+      <w:bookmarkEnd w:id="18"/>
     </w:p>
     <w:p>
       <w:r>
@@ -4423,19 +4596,15 @@
       <w:r>
         <w:t xml:space="preserve"> </w:t>
       </w:r>
-      <w:bookmarkEnd w:id="5"/>
       <w:bookmarkEnd w:id="6"/>
       <w:bookmarkEnd w:id="7"/>
       <w:bookmarkEnd w:id="8"/>
       <w:bookmarkEnd w:id="9"/>
+      <w:bookmarkEnd w:id="10"/>
     </w:p>
     <w:sectPr>
-      <w:headerReference w:type="even" r:id="rId45"/>
-      <w:headerReference w:type="default" r:id="rId46"/>
-      <w:footerReference w:type="even" r:id="rId47"/>
-      <w:footerReference w:type="default" r:id="rId48"/>
-      <w:headerReference w:type="first" r:id="rId49"/>
-      <w:footerReference w:type="first" r:id="rId50"/>
+      <w:headerReference w:type="default" r:id="rId45"/>
+      <w:footerReference w:type="default" r:id="rId46"/>
       <w:pgSz w:w="11907" w:h="16840" w:code="9"/>
       <w:pgMar w:top="1114" w:right="1701" w:bottom="1418" w:left="1701" w:header="709" w:footer="709" w:gutter="0"/>
       <w:cols w:space="708"/>
@@ -4466,16 +4635,6 @@
 </file>
 
 <file path=word/footer1.xml><?xml version="1.0" encoding="utf-8"?>
-<w:ftr xmlns:wpc="http://schemas.microsoft.com/office/word/2010/wordprocessingCanvas" xmlns:mc="http://schemas.openxmlformats.org/markup-compatibility/2006" xmlns:o="urn:schemas-microsoft-com:office:office" xmlns:r="http://schemas.openxmlformats.org/officeDocument/2006/relationships" xmlns:m="http://schemas.openxmlformats.org/officeDocument/2006/math" xmlns:v="urn:schemas-microsoft-com:vml" xmlns:wp14="http://schemas.microsoft.com/office/word/2010/wordprocessingDrawing" xmlns:wp="http://schemas.openxmlformats.org/drawingml/2006/wordprocessingDrawing" xmlns:w10="urn:schemas-microsoft-com:office:word" xmlns:w="http://schemas.openxmlformats.org/wordprocessingml/2006/main" xmlns:w14="http://schemas.microsoft.com/office/word/2010/wordml" xmlns:wpg="http://schemas.microsoft.com/office/word/2010/wordprocessingGroup" xmlns:wpi="http://schemas.microsoft.com/office/word/2010/wordprocessingInk" xmlns:wne="http://schemas.microsoft.com/office/word/2006/wordml" xmlns:wps="http://schemas.microsoft.com/office/word/2010/wordprocessingShape" mc:Ignorable="w14 wp14">
-  <w:p>
-    <w:pPr>
-      <w:pStyle w:val="Piedepgina"/>
-    </w:pPr>
-  </w:p>
-</w:ftr>
-</file>
-
-<file path=word/footer2.xml><?xml version="1.0" encoding="utf-8"?>
 <w:ftr xmlns:wpc="http://schemas.microsoft.com/office/word/2010/wordprocessingCanvas" xmlns:mc="http://schemas.openxmlformats.org/markup-compatibility/2006" xmlns:o="urn:schemas-microsoft-com:office:office" xmlns:r="http://schemas.openxmlformats.org/officeDocument/2006/relationships" xmlns:m="http://schemas.openxmlformats.org/officeDocument/2006/math" xmlns:v="urn:schemas-microsoft-com:vml" xmlns:wp14="http://schemas.microsoft.com/office/word/2010/wordprocessingDrawing" xmlns:wp="http://schemas.openxmlformats.org/drawingml/2006/wordprocessingDrawing" xmlns:w10="urn:schemas-microsoft-com:office:word" xmlns:w="http://schemas.openxmlformats.org/wordprocessingml/2006/main" xmlns:w14="http://schemas.microsoft.com/office/word/2010/wordml" xmlns:wpg="http://schemas.microsoft.com/office/word/2010/wordprocessingGroup" xmlns:wpi="http://schemas.microsoft.com/office/word/2010/wordprocessingInk" xmlns:wne="http://schemas.microsoft.com/office/word/2006/wordml" xmlns:wps="http://schemas.microsoft.com/office/word/2010/wordprocessingShape" mc:Ignorable="w14 wp14">
   <w:tbl>
     <w:tblPr>
@@ -4509,27 +4668,14 @@
             </w:rPr>
             <w:t xml:space="preserve">Capítulo: </w:t>
           </w:r>
-          <w:r>
-            <w:fldChar w:fldCharType="begin"/>
-          </w:r>
-          <w:r>
-            <w:instrText xml:space="preserve"> STYLEREF  "1"  </w:instrText>
-          </w:r>
-          <w:r>
-            <w:fldChar w:fldCharType="separate"/>
-          </w:r>
-          <w:r>
-            <w:rPr>
-              <w:noProof/>
-            </w:rPr>
-            <w:t>Instalar TortoiseSVN</w:t>
-          </w:r>
-          <w:r>
-            <w:rPr>
-              <w:noProof/>
-            </w:rPr>
-            <w:fldChar w:fldCharType="end"/>
-          </w:r>
+          <w:fldSimple w:instr=" STYLEREF  &quot;1&quot;  ">
+            <w:r>
+              <w:rPr>
+                <w:noProof/>
+              </w:rPr>
+              <w:t>Instructivo de seteo del entorno</w:t>
+            </w:r>
+          </w:fldSimple>
         </w:p>
       </w:tc>
     </w:tr>
@@ -4580,7 +4726,7 @@
               <w:szCs w:val="40"/>
               <w:lang w:val="es-ES"/>
             </w:rPr>
-            <w:t>17</w:t>
+            <w:t>2</w:t>
           </w:r>
           <w:r>
             <w:rPr>
@@ -4636,7 +4782,7 @@
         <w:sz w:val="16"/>
         <w:szCs w:val="16"/>
       </w:rPr>
-      <w:t>Instructivo De Seteo Del Entorno.Docx</w:t>
+      <w:t>BLMP_Instructivo De Seteo Del Entorno</w:t>
     </w:r>
     <w:r>
       <w:rPr>
@@ -4654,8 +4800,6 @@
       </w:rPr>
       <w:t xml:space="preserve"> – Revisión N°: </w:t>
     </w:r>
-    <w:bookmarkStart w:id="18" w:name="_GoBack"/>
-    <w:bookmarkEnd w:id="18"/>
     <w:r>
       <w:rPr>
         <w:i/>
@@ -4687,7 +4831,7 @@
         <w:sz w:val="16"/>
         <w:szCs w:val="16"/>
       </w:rPr>
-      <w:t>69</w:t>
+      <w:t>70</w:t>
     </w:r>
     <w:r>
       <w:rPr>
@@ -4701,16 +4845,6 @@
 </w:ftr>
 </file>
 
-<file path=word/footer3.xml><?xml version="1.0" encoding="utf-8"?>
-<w:ftr xmlns:wpc="http://schemas.microsoft.com/office/word/2010/wordprocessingCanvas" xmlns:mc="http://schemas.openxmlformats.org/markup-compatibility/2006" xmlns:o="urn:schemas-microsoft-com:office:office" xmlns:r="http://schemas.openxmlformats.org/officeDocument/2006/relationships" xmlns:m="http://schemas.openxmlformats.org/officeDocument/2006/math" xmlns:v="urn:schemas-microsoft-com:vml" xmlns:wp14="http://schemas.microsoft.com/office/word/2010/wordprocessingDrawing" xmlns:wp="http://schemas.openxmlformats.org/drawingml/2006/wordprocessingDrawing" xmlns:w10="urn:schemas-microsoft-com:office:word" xmlns:w="http://schemas.openxmlformats.org/wordprocessingml/2006/main" xmlns:w14="http://schemas.microsoft.com/office/word/2010/wordml" xmlns:wpg="http://schemas.microsoft.com/office/word/2010/wordprocessingGroup" xmlns:wpi="http://schemas.microsoft.com/office/word/2010/wordprocessingInk" xmlns:wne="http://schemas.microsoft.com/office/word/2006/wordml" xmlns:wps="http://schemas.microsoft.com/office/word/2010/wordprocessingShape" mc:Ignorable="w14 wp14">
-  <w:p>
-    <w:pPr>
-      <w:pStyle w:val="Piedepgina"/>
-    </w:pPr>
-  </w:p>
-</w:ftr>
-</file>
-
 <file path=word/footnotes.xml><?xml version="1.0" encoding="utf-8"?>
 <w:footnotes xmlns:wpc="http://schemas.microsoft.com/office/word/2010/wordprocessingCanvas" xmlns:mc="http://schemas.openxmlformats.org/markup-compatibility/2006" xmlns:o="urn:schemas-microsoft-com:office:office" xmlns:r="http://schemas.openxmlformats.org/officeDocument/2006/relationships" xmlns:m="http://schemas.openxmlformats.org/officeDocument/2006/math" xmlns:v="urn:schemas-microsoft-com:vml" xmlns:wp14="http://schemas.microsoft.com/office/word/2010/wordprocessingDrawing" xmlns:wp="http://schemas.openxmlformats.org/drawingml/2006/wordprocessingDrawing" xmlns:w10="urn:schemas-microsoft-com:office:word" xmlns:w="http://schemas.openxmlformats.org/wordprocessingml/2006/main" xmlns:w14="http://schemas.microsoft.com/office/word/2010/wordml" xmlns:wpg="http://schemas.microsoft.com/office/word/2010/wordprocessingGroup" xmlns:wpi="http://schemas.microsoft.com/office/word/2010/wordprocessingInk" xmlns:wne="http://schemas.microsoft.com/office/word/2006/wordml" xmlns:wps="http://schemas.microsoft.com/office/word/2010/wordprocessingShape" mc:Ignorable="w14 wp14">
   <w:footnote w:type="separator" w:id="-1">
@@ -4731,16 +4865,6 @@
 </file>
 
 <file path=word/header1.xml><?xml version="1.0" encoding="utf-8"?>
-<w:hdr xmlns:wpc="http://schemas.microsoft.com/office/word/2010/wordprocessingCanvas" xmlns:mc="http://schemas.openxmlformats.org/markup-compatibility/2006" xmlns:o="urn:schemas-microsoft-com:office:office" xmlns:r="http://schemas.openxmlformats.org/officeDocument/2006/relationships" xmlns:m="http://schemas.openxmlformats.org/officeDocument/2006/math" xmlns:v="urn:schemas-microsoft-com:vml" xmlns:wp14="http://schemas.microsoft.com/office/word/2010/wordprocessingDrawing" xmlns:wp="http://schemas.openxmlformats.org/drawingml/2006/wordprocessingDrawing" xmlns:w10="urn:schemas-microsoft-com:office:word" xmlns:w="http://schemas.openxmlformats.org/wordprocessingml/2006/main" xmlns:w14="http://schemas.microsoft.com/office/word/2010/wordml" xmlns:wpg="http://schemas.microsoft.com/office/word/2010/wordprocessingGroup" xmlns:wpi="http://schemas.microsoft.com/office/word/2010/wordprocessingInk" xmlns:wne="http://schemas.microsoft.com/office/word/2006/wordml" xmlns:wps="http://schemas.microsoft.com/office/word/2010/wordprocessingShape" mc:Ignorable="w14 wp14">
-  <w:p>
-    <w:pPr>
-      <w:pStyle w:val="Encabezado"/>
-    </w:pPr>
-  </w:p>
-</w:hdr>
-</file>
-
-<file path=word/header2.xml><?xml version="1.0" encoding="utf-8"?>
 <w:hdr xmlns:wpc="http://schemas.microsoft.com/office/word/2010/wordprocessingCanvas" xmlns:mc="http://schemas.openxmlformats.org/markup-compatibility/2006" xmlns:o="urn:schemas-microsoft-com:office:office" xmlns:r="http://schemas.openxmlformats.org/officeDocument/2006/relationships" xmlns:m="http://schemas.openxmlformats.org/officeDocument/2006/math" xmlns:v="urn:schemas-microsoft-com:vml" xmlns:wp14="http://schemas.microsoft.com/office/word/2010/wordprocessingDrawing" xmlns:wp="http://schemas.openxmlformats.org/drawingml/2006/wordprocessingDrawing" xmlns:w10="urn:schemas-microsoft-com:office:word" xmlns:w="http://schemas.openxmlformats.org/wordprocessingml/2006/main" xmlns:w14="http://schemas.microsoft.com/office/word/2010/wordml" xmlns:wpg="http://schemas.microsoft.com/office/word/2010/wordprocessingGroup" xmlns:wpi="http://schemas.microsoft.com/office/word/2010/wordprocessingInk" xmlns:wne="http://schemas.microsoft.com/office/word/2006/wordml" xmlns:wps="http://schemas.microsoft.com/office/word/2010/wordprocessingShape" mc:Ignorable="w14 wp14">
   <w:tbl>
     <w:tblPr>
@@ -4923,7 +5047,7 @@
               <w:szCs w:val="16"/>
             </w:rPr>
             <w:drawing>
-              <wp:anchor distT="0" distB="0" distL="114300" distR="114300" simplePos="0" relativeHeight="251659264" behindDoc="1" locked="0" layoutInCell="1" allowOverlap="1" wp14:anchorId="5DB9E2E2" wp14:editId="3F41ED24">
+              <wp:anchor distT="0" distB="0" distL="114300" distR="114300" simplePos="0" relativeHeight="251659264" behindDoc="1" locked="0" layoutInCell="1" allowOverlap="1" wp14:anchorId="7C2A2732" wp14:editId="782E997A">
                 <wp:simplePos x="0" y="0"/>
                 <wp:positionH relativeFrom="column">
                   <wp:posOffset>2387600</wp:posOffset>
@@ -5017,17 +5141,8 @@
   <w:p>
     <w:pPr>
       <w:pStyle w:val="Encabezado"/>
+      <w:spacing w:before="0"/>
       <w:ind w:firstLine="0"/>
-    </w:pPr>
-  </w:p>
-</w:hdr>
-</file>
-
-<file path=word/header3.xml><?xml version="1.0" encoding="utf-8"?>
-<w:hdr xmlns:wpc="http://schemas.microsoft.com/office/word/2010/wordprocessingCanvas" xmlns:mc="http://schemas.openxmlformats.org/markup-compatibility/2006" xmlns:o="urn:schemas-microsoft-com:office:office" xmlns:r="http://schemas.openxmlformats.org/officeDocument/2006/relationships" xmlns:m="http://schemas.openxmlformats.org/officeDocument/2006/math" xmlns:v="urn:schemas-microsoft-com:vml" xmlns:wp14="http://schemas.microsoft.com/office/word/2010/wordprocessingDrawing" xmlns:wp="http://schemas.openxmlformats.org/drawingml/2006/wordprocessingDrawing" xmlns:w10="urn:schemas-microsoft-com:office:word" xmlns:w="http://schemas.openxmlformats.org/wordprocessingml/2006/main" xmlns:w14="http://schemas.microsoft.com/office/word/2010/wordml" xmlns:wpg="http://schemas.microsoft.com/office/word/2010/wordprocessingGroup" xmlns:wpi="http://schemas.microsoft.com/office/word/2010/wordprocessingInk" xmlns:wne="http://schemas.microsoft.com/office/word/2006/wordml" xmlns:wps="http://schemas.microsoft.com/office/word/2010/wordprocessingShape" mc:Ignorable="w14 wp14">
-  <w:p>
-    <w:pPr>
-      <w:pStyle w:val="Encabezado"/>
     </w:pPr>
   </w:p>
 </w:hdr>
@@ -7012,6 +7127,7 @@
   <w:rsids>
     <w:rsidRoot w:val="00444732"/>
     <w:rsid w:val="00040D8E"/>
+    <w:rsid w:val="001A59A5"/>
     <w:rsid w:val="001D7590"/>
     <w:rsid w:val="00444732"/>
     <w:rsid w:val="00552CB4"/>
@@ -7760,7 +7876,7 @@
 </file>
 
 <file path=customXml/itemProps1.xml><?xml version="1.0" encoding="utf-8"?>
-<ds:datastoreItem xmlns:ds="http://schemas.openxmlformats.org/officeDocument/2006/customXml" ds:itemID="{A8E27BE6-93DE-469A-BF9C-0D290E64DF53}">
+<ds:datastoreItem xmlns:ds="http://schemas.openxmlformats.org/officeDocument/2006/customXml" ds:itemID="{CD9FA31A-31AF-48E5-97D2-9126C9369099}">
   <ds:schemaRefs>
     <ds:schemaRef ds:uri="http://schemas.openxmlformats.org/officeDocument/2006/bibliography"/>
   </ds:schemaRefs>

</xml_diff>